<commit_message>
update the screenshot  of Videos
</commit_message>
<xml_diff>
--- a/AN0004.docx
+++ b/AN0004.docx
@@ -1,6 +1,6 @@
 
 <file path=word/document.xml><?xml version="1.0" encoding="utf-8"?>
-<w:document xmlns:wpc="http://schemas.microsoft.com/office/word/2010/wordprocessingCanvas" xmlns:cx="http://schemas.microsoft.com/office/drawing/2014/chartex" xmlns:mc="http://schemas.openxmlformats.org/markup-compatibility/2006" xmlns:o="urn:schemas-microsoft-com:office:office" xmlns:r="http://schemas.openxmlformats.org/officeDocument/2006/relationships" xmlns:m="http://schemas.openxmlformats.org/officeDocument/2006/math" xmlns:v="urn:schemas-microsoft-com:vml" xmlns:wp14="http://schemas.microsoft.com/office/word/2010/wordprocessingDrawing" xmlns:wp="http://schemas.openxmlformats.org/drawingml/2006/wordprocessingDrawing" xmlns:w10="urn:schemas-microsoft-com:office:word" xmlns:w="http://schemas.openxmlformats.org/wordprocessingml/2006/main" xmlns:w14="http://schemas.microsoft.com/office/word/2010/wordml" xmlns:w15="http://schemas.microsoft.com/office/word/2012/wordml" xmlns:w16se="http://schemas.microsoft.com/office/word/2015/wordml/symex" xmlns:wpg="http://schemas.microsoft.com/office/word/2010/wordprocessingGroup" xmlns:wpi="http://schemas.microsoft.com/office/word/2010/wordprocessingInk" xmlns:wne="http://schemas.microsoft.com/office/word/2006/wordml" xmlns:wps="http://schemas.microsoft.com/office/word/2010/wordprocessingShape" mc:Ignorable="w14 w15 w16se wp14">
+<w:document xmlns:wpc="http://schemas.microsoft.com/office/word/2010/wordprocessingCanvas" xmlns:cx="http://schemas.microsoft.com/office/drawing/2014/chartex" xmlns:cx1="http://schemas.microsoft.com/office/drawing/2015/9/8/chartex" xmlns:cx2="http://schemas.microsoft.com/office/drawing/2015/10/21/chartex" xmlns:cx3="http://schemas.microsoft.com/office/drawing/2016/5/9/chartex" xmlns:cx4="http://schemas.microsoft.com/office/drawing/2016/5/10/chartex" xmlns:cx5="http://schemas.microsoft.com/office/drawing/2016/5/11/chartex" xmlns:cx6="http://schemas.microsoft.com/office/drawing/2016/5/12/chartex" xmlns:cx7="http://schemas.microsoft.com/office/drawing/2016/5/13/chartex" xmlns:cx8="http://schemas.microsoft.com/office/drawing/2016/5/14/chartex" xmlns:mc="http://schemas.openxmlformats.org/markup-compatibility/2006" xmlns:aink="http://schemas.microsoft.com/office/drawing/2016/ink" xmlns:am3d="http://schemas.microsoft.com/office/drawing/2017/model3d" xmlns:o="urn:schemas-microsoft-com:office:office" xmlns:r="http://schemas.openxmlformats.org/officeDocument/2006/relationships" xmlns:m="http://schemas.openxmlformats.org/officeDocument/2006/math" xmlns:v="urn:schemas-microsoft-com:vml" xmlns:wp14="http://schemas.microsoft.com/office/word/2010/wordprocessingDrawing" xmlns:wp="http://schemas.openxmlformats.org/drawingml/2006/wordprocessingDrawing" xmlns:w10="urn:schemas-microsoft-com:office:word" xmlns:w="http://schemas.openxmlformats.org/wordprocessingml/2006/main" xmlns:w14="http://schemas.microsoft.com/office/word/2010/wordml" xmlns:w15="http://schemas.microsoft.com/office/word/2012/wordml" xmlns:w16cex="http://schemas.microsoft.com/office/word/2018/wordml/cex" xmlns:w16cid="http://schemas.microsoft.com/office/word/2016/wordml/cid" xmlns:w16="http://schemas.microsoft.com/office/word/2018/wordml" xmlns:w16se="http://schemas.microsoft.com/office/word/2015/wordml/symex" xmlns:wpg="http://schemas.microsoft.com/office/word/2010/wordprocessingGroup" xmlns:wpi="http://schemas.microsoft.com/office/word/2010/wordprocessingInk" xmlns:wne="http://schemas.microsoft.com/office/word/2006/wordml" xmlns:wps="http://schemas.microsoft.com/office/word/2010/wordprocessingShape" mc:Ignorable="w14 w15 w16se w16cid w16 w16cex wp14">
   <w:body>
     <w:p>
       <w:pPr>
@@ -238,7 +238,7 @@
     </w:p>
     <w:p>
       <w:pPr>
-        <w:pStyle w:val="13"/>
+        <w:pStyle w:val="TOC1"/>
         <w:rPr>
           <w:rFonts w:cstheme="minorBidi"/>
           <w:noProof/>
@@ -331,7 +331,7 @@
     </w:p>
     <w:p>
       <w:pPr>
-        <w:pStyle w:val="13"/>
+        <w:pStyle w:val="TOC1"/>
         <w:rPr>
           <w:rFonts w:cstheme="minorBidi"/>
           <w:noProof/>
@@ -399,7 +399,7 @@
     </w:p>
     <w:p>
       <w:pPr>
-        <w:pStyle w:val="13"/>
+        <w:pStyle w:val="TOC1"/>
         <w:rPr>
           <w:rFonts w:cstheme="minorBidi"/>
           <w:noProof/>
@@ -467,7 +467,7 @@
     </w:p>
     <w:p>
       <w:pPr>
-        <w:pStyle w:val="13"/>
+        <w:pStyle w:val="TOC1"/>
         <w:rPr>
           <w:rFonts w:cstheme="minorBidi"/>
           <w:noProof/>
@@ -535,7 +535,7 @@
     </w:p>
     <w:p>
       <w:pPr>
-        <w:pStyle w:val="13"/>
+        <w:pStyle w:val="TOC1"/>
         <w:rPr>
           <w:rFonts w:cstheme="minorBidi"/>
           <w:noProof/>
@@ -610,7 +610,7 @@
     </w:p>
     <w:p>
       <w:pPr>
-        <w:pStyle w:val="13"/>
+        <w:pStyle w:val="TOC1"/>
         <w:rPr>
           <w:rFonts w:cstheme="minorBidi"/>
           <w:noProof/>
@@ -678,7 +678,7 @@
     </w:p>
     <w:p>
       <w:pPr>
-        <w:pStyle w:val="13"/>
+        <w:pStyle w:val="TOC1"/>
         <w:rPr>
           <w:rFonts w:cstheme="minorBidi"/>
           <w:noProof/>
@@ -753,7 +753,7 @@
     </w:p>
     <w:p>
       <w:pPr>
-        <w:pStyle w:val="2"/>
+        <w:pStyle w:val="TOC2"/>
         <w:ind w:left="420"/>
         <w:rPr>
           <w:rFonts w:eastAsiaTheme="minorEastAsia" w:cstheme="minorBidi"/>
@@ -819,7 +819,7 @@
     </w:p>
     <w:p>
       <w:pPr>
-        <w:pStyle w:val="2"/>
+        <w:pStyle w:val="TOC2"/>
         <w:ind w:left="420"/>
         <w:rPr>
           <w:rFonts w:eastAsiaTheme="minorEastAsia" w:cstheme="minorBidi"/>
@@ -885,7 +885,7 @@
     </w:p>
     <w:p>
       <w:pPr>
-        <w:pStyle w:val="31"/>
+        <w:pStyle w:val="TOC3"/>
         <w:ind w:firstLine="960"/>
         <w:rPr>
           <w:rFonts w:eastAsiaTheme="minorEastAsia" w:cstheme="minorBidi"/>
@@ -952,7 +952,7 @@
     </w:p>
     <w:p>
       <w:pPr>
-        <w:pStyle w:val="31"/>
+        <w:pStyle w:val="TOC3"/>
         <w:ind w:firstLine="960"/>
         <w:rPr>
           <w:rFonts w:eastAsiaTheme="minorEastAsia" w:cstheme="minorBidi"/>
@@ -1019,7 +1019,7 @@
     </w:p>
     <w:p>
       <w:pPr>
-        <w:pStyle w:val="31"/>
+        <w:pStyle w:val="TOC3"/>
         <w:ind w:firstLine="960"/>
         <w:rPr>
           <w:rFonts w:eastAsiaTheme="minorEastAsia" w:cstheme="minorBidi"/>
@@ -1086,7 +1086,7 @@
     </w:p>
     <w:p>
       <w:pPr>
-        <w:pStyle w:val="31"/>
+        <w:pStyle w:val="TOC3"/>
         <w:ind w:firstLine="960"/>
         <w:rPr>
           <w:rFonts w:eastAsiaTheme="minorEastAsia" w:cstheme="minorBidi"/>
@@ -1417,10 +1417,10 @@
           <w:noProof/>
         </w:rPr>
         <w:drawing>
-          <wp:inline distT="0" distB="0" distL="0" distR="0" wp14:anchorId="7D9CED04" wp14:editId="0CD3801F">
-            <wp:extent cx="5278120" cy="2643505"/>
-            <wp:effectExtent l="0" t="0" r="0" b="4445"/>
-            <wp:docPr id="2" name="图片 2"/>
+          <wp:inline distT="0" distB="0" distL="0" distR="0" wp14:anchorId="22A369E1" wp14:editId="4D7BA389">
+            <wp:extent cx="5278120" cy="2696845"/>
+            <wp:effectExtent l="0" t="0" r="0" b="8255"/>
+            <wp:docPr id="25" name="图片 25"/>
             <wp:cNvGraphicFramePr>
               <a:graphicFrameLocks xmlns:a="http://schemas.openxmlformats.org/drawingml/2006/main" noChangeAspect="1"/>
             </wp:cNvGraphicFramePr>
@@ -1440,7 +1440,7 @@
                   <pic:spPr>
                     <a:xfrm>
                       <a:off x="0" y="0"/>
-                      <a:ext cx="5278120" cy="2643505"/>
+                      <a:ext cx="5278120" cy="2696845"/>
                     </a:xfrm>
                     <a:prstGeom prst="rect">
                       <a:avLst/>
@@ -1644,9 +1644,6 @@
       <w:pPr>
         <w:pStyle w:val="DefaultText"/>
         <w:ind w:firstLine="480"/>
-        <w:rPr>
-          <w:rFonts w:hint="eastAsia"/>
-        </w:rPr>
       </w:pPr>
       <w:r>
         <w:rPr>
@@ -1766,10 +1763,10 @@
           <w:noProof/>
         </w:rPr>
         <w:drawing>
-          <wp:inline distT="0" distB="0" distL="0" distR="0" wp14:anchorId="5689AF77" wp14:editId="18FDAA55">
-            <wp:extent cx="5278120" cy="2640965"/>
-            <wp:effectExtent l="0" t="0" r="0" b="6985"/>
-            <wp:docPr id="13" name="图片 13"/>
+          <wp:inline distT="0" distB="0" distL="0" distR="0" wp14:anchorId="2BCBC298" wp14:editId="1B7BC3B0">
+            <wp:extent cx="5278120" cy="2729230"/>
+            <wp:effectExtent l="0" t="0" r="0" b="0"/>
+            <wp:docPr id="24" name="图片 24"/>
             <wp:cNvGraphicFramePr>
               <a:graphicFrameLocks xmlns:a="http://schemas.openxmlformats.org/drawingml/2006/main" noChangeAspect="1"/>
             </wp:cNvGraphicFramePr>
@@ -1789,7 +1786,7 @@
                   <pic:spPr>
                     <a:xfrm>
                       <a:off x="0" y="0"/>
-                      <a:ext cx="5278120" cy="2640965"/>
+                      <a:ext cx="5278120" cy="2729230"/>
                     </a:xfrm>
                     <a:prstGeom prst="rect">
                       <a:avLst/>
@@ -2197,21 +2194,7 @@
         <w:rPr>
           <w:rFonts w:hint="eastAsia"/>
         </w:rPr>
-        <w:t>打开“视频回放”窗口，在“关联总线回放引擎”下拉框中，</w:t>
-      </w:r>
-      <w:proofErr w:type="gramStart"/>
-      <w:r>
-        <w:rPr>
-          <w:rFonts w:hint="eastAsia"/>
-        </w:rPr>
-        <w:t>勾选所</w:t>
-      </w:r>
-      <w:proofErr w:type="gramEnd"/>
-      <w:r>
-        <w:rPr>
-          <w:rFonts w:hint="eastAsia"/>
-        </w:rPr>
-        <w:t>需要关联的在线回放引擎：</w:t>
+        <w:t>打开“视频回放”窗口，在“关联总线回放引擎”下拉框中，勾选所需要关联的在线回放引擎：</w:t>
       </w:r>
     </w:p>
     <w:p>
@@ -2497,10 +2480,10 @@
         </w:rPr>
         <w:lastRenderedPageBreak/>
         <w:drawing>
-          <wp:inline distT="0" distB="0" distL="0" distR="0" wp14:anchorId="0527E38C" wp14:editId="23889C12">
-            <wp:extent cx="5278120" cy="3335655"/>
-            <wp:effectExtent l="0" t="0" r="0" b="0"/>
-            <wp:docPr id="9" name="图片 9"/>
+          <wp:inline distT="0" distB="0" distL="0" distR="0" wp14:anchorId="5F7DEA77" wp14:editId="7F445F85">
+            <wp:extent cx="5278120" cy="3743325"/>
+            <wp:effectExtent l="0" t="0" r="0" b="9525"/>
+            <wp:docPr id="20" name="图片 20"/>
             <wp:cNvGraphicFramePr>
               <a:graphicFrameLocks xmlns:a="http://schemas.openxmlformats.org/drawingml/2006/main" noChangeAspect="1"/>
             </wp:cNvGraphicFramePr>
@@ -2520,7 +2503,7 @@
                   <pic:spPr>
                     <a:xfrm>
                       <a:off x="0" y="0"/>
-                      <a:ext cx="5278120" cy="3335655"/>
+                      <a:ext cx="5278120" cy="3743325"/>
                     </a:xfrm>
                     <a:prstGeom prst="rect">
                       <a:avLst/>
@@ -2621,10 +2604,10 @@
           <w:noProof/>
         </w:rPr>
         <w:drawing>
-          <wp:inline distT="0" distB="0" distL="0" distR="0" wp14:anchorId="59F73D76" wp14:editId="553098DE">
-            <wp:extent cx="4629874" cy="3300846"/>
+          <wp:inline distT="0" distB="0" distL="0" distR="0" wp14:anchorId="0B09BAE2" wp14:editId="386F6097">
+            <wp:extent cx="5278120" cy="3799840"/>
             <wp:effectExtent l="0" t="0" r="0" b="0"/>
-            <wp:docPr id="10" name="图片 10"/>
+            <wp:docPr id="23" name="图片 23"/>
             <wp:cNvGraphicFramePr>
               <a:graphicFrameLocks xmlns:a="http://schemas.openxmlformats.org/drawingml/2006/main" noChangeAspect="1"/>
             </wp:cNvGraphicFramePr>
@@ -2644,7 +2627,7 @@
                   <pic:spPr>
                     <a:xfrm>
                       <a:off x="0" y="0"/>
-                      <a:ext cx="4631425" cy="3301952"/>
+                      <a:ext cx="5278120" cy="3799840"/>
                     </a:xfrm>
                     <a:prstGeom prst="rect">
                       <a:avLst/>
@@ -2732,6 +2715,7 @@
         <w:rPr>
           <w:rFonts w:hint="eastAsia"/>
         </w:rPr>
+        <w:lastRenderedPageBreak/>
         <w:t>应用</w:t>
       </w:r>
       <w:r>
@@ -2763,14 +2747,7 @@
         <w:rPr>
           <w:rFonts w:hint="eastAsia"/>
         </w:rPr>
-        <w:t>秒），则需要在视</w:t>
-      </w:r>
-      <w:r>
-        <w:rPr>
-          <w:rFonts w:hint="eastAsia"/>
-        </w:rPr>
-        <w:lastRenderedPageBreak/>
-        <w:t>频回放界面中设置这个相对偏差时间：</w:t>
+        <w:t>秒），则需要在视频回放界面中设置这个相对偏差时间：</w:t>
       </w:r>
     </w:p>
     <w:p>
@@ -3171,21 +3148,7 @@
         <w:rPr>
           <w:rFonts w:hint="eastAsia"/>
         </w:rPr>
-        <w:t>单</w:t>
-      </w:r>
-      <w:proofErr w:type="gramStart"/>
-      <w:r>
-        <w:rPr>
-          <w:rFonts w:hint="eastAsia"/>
-        </w:rPr>
-        <w:t>帧分析</w:t>
-      </w:r>
-      <w:proofErr w:type="gramEnd"/>
-      <w:r>
-        <w:rPr>
-          <w:rFonts w:hint="eastAsia"/>
-        </w:rPr>
-        <w:t>功能按钮</w:t>
+        <w:t>单帧分析功能按钮</w:t>
       </w:r>
     </w:p>
     <w:p>
@@ -3454,21 +3417,7 @@
         <w:rPr>
           <w:rFonts w:hint="eastAsia"/>
         </w:rPr>
-        <w:t>，同时回放</w:t>
-      </w:r>
-      <w:proofErr w:type="gramStart"/>
-      <w:r>
-        <w:rPr>
-          <w:rFonts w:hint="eastAsia"/>
-        </w:rPr>
-        <w:t>当前帧到下</w:t>
-      </w:r>
-      <w:proofErr w:type="gramEnd"/>
-      <w:r>
-        <w:rPr>
-          <w:rFonts w:hint="eastAsia"/>
-        </w:rPr>
-        <w:t>一帧时间之内的所有报文</w:t>
+        <w:t>，同时回放当前帧到下一帧时间之内的所有报文</w:t>
       </w:r>
     </w:p>
     <w:p>
@@ -3612,9 +3561,6 @@
       <w:pPr>
         <w:pStyle w:val="af3"/>
         <w:jc w:val="center"/>
-        <w:rPr>
-          <w:rFonts w:hint="eastAsia"/>
-        </w:rPr>
       </w:pPr>
       <w:r>
         <w:rPr>
@@ -3697,21 +3643,7 @@
         <w:rPr>
           <w:rFonts w:hint="eastAsia"/>
         </w:rPr>
-        <w:t>使用下方的</w:t>
-      </w:r>
-      <w:proofErr w:type="gramStart"/>
-      <w:r>
-        <w:rPr>
-          <w:rFonts w:hint="eastAsia"/>
-        </w:rPr>
-        <w:t>拖动条可在</w:t>
-      </w:r>
-      <w:proofErr w:type="gramEnd"/>
-      <w:r>
-        <w:rPr>
-          <w:rFonts w:hint="eastAsia"/>
-        </w:rPr>
-        <w:t>视频中定位到指定的帧，在拖动过程中，光标旁边和下方的状态栏将实时显示视频的定位信息：</w:t>
+        <w:t>使用下方的拖动条可在视频中定位到指定的帧，在拖动过程中，光标旁边和下方的状态栏将实时显示视频的定位信息：</w:t>
       </w:r>
     </w:p>
     <w:p>
@@ -3851,21 +3783,7 @@
         <w:rPr>
           <w:rFonts w:hint="eastAsia"/>
         </w:rPr>
-        <w:t>），或单</w:t>
-      </w:r>
-      <w:proofErr w:type="gramStart"/>
-      <w:r>
-        <w:rPr>
-          <w:rFonts w:hint="eastAsia"/>
-        </w:rPr>
-        <w:t>帧分析</w:t>
-      </w:r>
-      <w:proofErr w:type="gramEnd"/>
-      <w:r>
-        <w:rPr>
-          <w:rFonts w:hint="eastAsia"/>
-        </w:rPr>
-        <w:t>视频（快捷键</w:t>
+        <w:t>），或单帧分析视频（快捷键</w:t>
       </w:r>
       <w:r>
         <w:rPr>
@@ -3887,20 +3805,12 @@
       <w:pPr>
         <w:pStyle w:val="DefaultText"/>
         <w:ind w:firstLine="480"/>
-        <w:rPr>
-          <w:rFonts w:hint="eastAsia"/>
-        </w:rPr>
-      </w:pPr>
-      <w:bookmarkStart w:id="13" w:name="_GoBack"/>
-      <w:bookmarkEnd w:id="13"/>
+      </w:pPr>
     </w:p>
     <w:p>
       <w:pPr>
         <w:pStyle w:val="DefaultText"/>
         <w:ind w:firstLine="480"/>
-        <w:rPr>
-          <w:rFonts w:hint="eastAsia"/>
-        </w:rPr>
       </w:pPr>
     </w:p>
     <w:sectPr>
@@ -3919,7 +3829,7 @@
 </file>
 
 <file path=word/endnotes.xml><?xml version="1.0" encoding="utf-8"?>
-<w:endnotes xmlns:wpc="http://schemas.microsoft.com/office/word/2010/wordprocessingCanvas" xmlns:cx="http://schemas.microsoft.com/office/drawing/2014/chartex" xmlns:mc="http://schemas.openxmlformats.org/markup-compatibility/2006" xmlns:o="urn:schemas-microsoft-com:office:office" xmlns:r="http://schemas.openxmlformats.org/officeDocument/2006/relationships" xmlns:m="http://schemas.openxmlformats.org/officeDocument/2006/math" xmlns:v="urn:schemas-microsoft-com:vml" xmlns:wp14="http://schemas.microsoft.com/office/word/2010/wordprocessingDrawing" xmlns:wp="http://schemas.openxmlformats.org/drawingml/2006/wordprocessingDrawing" xmlns:w10="urn:schemas-microsoft-com:office:word" xmlns:w="http://schemas.openxmlformats.org/wordprocessingml/2006/main" xmlns:w14="http://schemas.microsoft.com/office/word/2010/wordml" xmlns:w15="http://schemas.microsoft.com/office/word/2012/wordml" xmlns:w16se="http://schemas.microsoft.com/office/word/2015/wordml/symex" xmlns:wpg="http://schemas.microsoft.com/office/word/2010/wordprocessingGroup" xmlns:wpi="http://schemas.microsoft.com/office/word/2010/wordprocessingInk" xmlns:wne="http://schemas.microsoft.com/office/word/2006/wordml" xmlns:wps="http://schemas.microsoft.com/office/word/2010/wordprocessingShape" mc:Ignorable="w14 w15 w16se wp14">
+<w:endnotes xmlns:wpc="http://schemas.microsoft.com/office/word/2010/wordprocessingCanvas" xmlns:cx="http://schemas.microsoft.com/office/drawing/2014/chartex" xmlns:cx1="http://schemas.microsoft.com/office/drawing/2015/9/8/chartex" xmlns:cx2="http://schemas.microsoft.com/office/drawing/2015/10/21/chartex" xmlns:cx3="http://schemas.microsoft.com/office/drawing/2016/5/9/chartex" xmlns:cx4="http://schemas.microsoft.com/office/drawing/2016/5/10/chartex" xmlns:cx5="http://schemas.microsoft.com/office/drawing/2016/5/11/chartex" xmlns:cx6="http://schemas.microsoft.com/office/drawing/2016/5/12/chartex" xmlns:cx7="http://schemas.microsoft.com/office/drawing/2016/5/13/chartex" xmlns:cx8="http://schemas.microsoft.com/office/drawing/2016/5/14/chartex" xmlns:mc="http://schemas.openxmlformats.org/markup-compatibility/2006" xmlns:aink="http://schemas.microsoft.com/office/drawing/2016/ink" xmlns:am3d="http://schemas.microsoft.com/office/drawing/2017/model3d" xmlns:o="urn:schemas-microsoft-com:office:office" xmlns:r="http://schemas.openxmlformats.org/officeDocument/2006/relationships" xmlns:m="http://schemas.openxmlformats.org/officeDocument/2006/math" xmlns:v="urn:schemas-microsoft-com:vml" xmlns:wp14="http://schemas.microsoft.com/office/word/2010/wordprocessingDrawing" xmlns:wp="http://schemas.openxmlformats.org/drawingml/2006/wordprocessingDrawing" xmlns:w10="urn:schemas-microsoft-com:office:word" xmlns:w="http://schemas.openxmlformats.org/wordprocessingml/2006/main" xmlns:w14="http://schemas.microsoft.com/office/word/2010/wordml" xmlns:w15="http://schemas.microsoft.com/office/word/2012/wordml" xmlns:w16cex="http://schemas.microsoft.com/office/word/2018/wordml/cex" xmlns:w16cid="http://schemas.microsoft.com/office/word/2016/wordml/cid" xmlns:w16="http://schemas.microsoft.com/office/word/2018/wordml" xmlns:w16se="http://schemas.microsoft.com/office/word/2015/wordml/symex" xmlns:wpg="http://schemas.microsoft.com/office/word/2010/wordprocessingGroup" xmlns:wpi="http://schemas.microsoft.com/office/word/2010/wordprocessingInk" xmlns:wne="http://schemas.microsoft.com/office/word/2006/wordml" xmlns:wps="http://schemas.microsoft.com/office/word/2010/wordprocessingShape" mc:Ignorable="w14 w15 w16se w16cid w16 w16cex wp14">
   <w:endnote w:type="separator" w:id="-1">
     <w:p>
       <w:pPr>
@@ -3938,7 +3848,7 @@
 </file>
 
 <file path=word/footnotes.xml><?xml version="1.0" encoding="utf-8"?>
-<w:footnotes xmlns:wpc="http://schemas.microsoft.com/office/word/2010/wordprocessingCanvas" xmlns:cx="http://schemas.microsoft.com/office/drawing/2014/chartex" xmlns:mc="http://schemas.openxmlformats.org/markup-compatibility/2006" xmlns:o="urn:schemas-microsoft-com:office:office" xmlns:r="http://schemas.openxmlformats.org/officeDocument/2006/relationships" xmlns:m="http://schemas.openxmlformats.org/officeDocument/2006/math" xmlns:v="urn:schemas-microsoft-com:vml" xmlns:wp14="http://schemas.microsoft.com/office/word/2010/wordprocessingDrawing" xmlns:wp="http://schemas.openxmlformats.org/drawingml/2006/wordprocessingDrawing" xmlns:w10="urn:schemas-microsoft-com:office:word" xmlns:w="http://schemas.openxmlformats.org/wordprocessingml/2006/main" xmlns:w14="http://schemas.microsoft.com/office/word/2010/wordml" xmlns:w15="http://schemas.microsoft.com/office/word/2012/wordml" xmlns:w16se="http://schemas.microsoft.com/office/word/2015/wordml/symex" xmlns:wpg="http://schemas.microsoft.com/office/word/2010/wordprocessingGroup" xmlns:wpi="http://schemas.microsoft.com/office/word/2010/wordprocessingInk" xmlns:wne="http://schemas.microsoft.com/office/word/2006/wordml" xmlns:wps="http://schemas.microsoft.com/office/word/2010/wordprocessingShape" mc:Ignorable="w14 w15 w16se wp14">
+<w:footnotes xmlns:wpc="http://schemas.microsoft.com/office/word/2010/wordprocessingCanvas" xmlns:cx="http://schemas.microsoft.com/office/drawing/2014/chartex" xmlns:cx1="http://schemas.microsoft.com/office/drawing/2015/9/8/chartex" xmlns:cx2="http://schemas.microsoft.com/office/drawing/2015/10/21/chartex" xmlns:cx3="http://schemas.microsoft.com/office/drawing/2016/5/9/chartex" xmlns:cx4="http://schemas.microsoft.com/office/drawing/2016/5/10/chartex" xmlns:cx5="http://schemas.microsoft.com/office/drawing/2016/5/11/chartex" xmlns:cx6="http://schemas.microsoft.com/office/drawing/2016/5/12/chartex" xmlns:cx7="http://schemas.microsoft.com/office/drawing/2016/5/13/chartex" xmlns:cx8="http://schemas.microsoft.com/office/drawing/2016/5/14/chartex" xmlns:mc="http://schemas.openxmlformats.org/markup-compatibility/2006" xmlns:aink="http://schemas.microsoft.com/office/drawing/2016/ink" xmlns:am3d="http://schemas.microsoft.com/office/drawing/2017/model3d" xmlns:o="urn:schemas-microsoft-com:office:office" xmlns:r="http://schemas.openxmlformats.org/officeDocument/2006/relationships" xmlns:m="http://schemas.openxmlformats.org/officeDocument/2006/math" xmlns:v="urn:schemas-microsoft-com:vml" xmlns:wp14="http://schemas.microsoft.com/office/word/2010/wordprocessingDrawing" xmlns:wp="http://schemas.openxmlformats.org/drawingml/2006/wordprocessingDrawing" xmlns:w10="urn:schemas-microsoft-com:office:word" xmlns:w="http://schemas.openxmlformats.org/wordprocessingml/2006/main" xmlns:w14="http://schemas.microsoft.com/office/word/2010/wordml" xmlns:w15="http://schemas.microsoft.com/office/word/2012/wordml" xmlns:w16cex="http://schemas.microsoft.com/office/word/2018/wordml/cex" xmlns:w16cid="http://schemas.microsoft.com/office/word/2016/wordml/cid" xmlns:w16="http://schemas.microsoft.com/office/word/2018/wordml" xmlns:w16se="http://schemas.microsoft.com/office/word/2015/wordml/symex" xmlns:wpg="http://schemas.microsoft.com/office/word/2010/wordprocessingGroup" xmlns:wpi="http://schemas.microsoft.com/office/word/2010/wordprocessingInk" xmlns:wne="http://schemas.microsoft.com/office/word/2006/wordml" xmlns:wps="http://schemas.microsoft.com/office/word/2010/wordprocessingShape" mc:Ignorable="w14 w15 w16se w16cid w16 w16cex wp14">
   <w:footnote w:type="separator" w:id="-1">
     <w:p>
       <w:r>
@@ -3957,7 +3867,7 @@
 </file>
 
 <file path=word/header1.xml><?xml version="1.0" encoding="utf-8"?>
-<w:hdr xmlns:wpc="http://schemas.microsoft.com/office/word/2010/wordprocessingCanvas" xmlns:cx="http://schemas.microsoft.com/office/drawing/2014/chartex" xmlns:mc="http://schemas.openxmlformats.org/markup-compatibility/2006" xmlns:o="urn:schemas-microsoft-com:office:office" xmlns:r="http://schemas.openxmlformats.org/officeDocument/2006/relationships" xmlns:m="http://schemas.openxmlformats.org/officeDocument/2006/math" xmlns:v="urn:schemas-microsoft-com:vml" xmlns:wp14="http://schemas.microsoft.com/office/word/2010/wordprocessingDrawing" xmlns:wp="http://schemas.openxmlformats.org/drawingml/2006/wordprocessingDrawing" xmlns:w10="urn:schemas-microsoft-com:office:word" xmlns:w="http://schemas.openxmlformats.org/wordprocessingml/2006/main" xmlns:w14="http://schemas.microsoft.com/office/word/2010/wordml" xmlns:w15="http://schemas.microsoft.com/office/word/2012/wordml" xmlns:w16se="http://schemas.microsoft.com/office/word/2015/wordml/symex" xmlns:wpg="http://schemas.microsoft.com/office/word/2010/wordprocessingGroup" xmlns:wpi="http://schemas.microsoft.com/office/word/2010/wordprocessingInk" xmlns:wne="http://schemas.microsoft.com/office/word/2006/wordml" xmlns:wps="http://schemas.microsoft.com/office/word/2010/wordprocessingShape" mc:Ignorable="w14 w15 w16se wp14">
+<w:hdr xmlns:wpc="http://schemas.microsoft.com/office/word/2010/wordprocessingCanvas" xmlns:cx="http://schemas.microsoft.com/office/drawing/2014/chartex" xmlns:cx1="http://schemas.microsoft.com/office/drawing/2015/9/8/chartex" xmlns:cx2="http://schemas.microsoft.com/office/drawing/2015/10/21/chartex" xmlns:cx3="http://schemas.microsoft.com/office/drawing/2016/5/9/chartex" xmlns:cx4="http://schemas.microsoft.com/office/drawing/2016/5/10/chartex" xmlns:cx5="http://schemas.microsoft.com/office/drawing/2016/5/11/chartex" xmlns:cx6="http://schemas.microsoft.com/office/drawing/2016/5/12/chartex" xmlns:cx7="http://schemas.microsoft.com/office/drawing/2016/5/13/chartex" xmlns:cx8="http://schemas.microsoft.com/office/drawing/2016/5/14/chartex" xmlns:mc="http://schemas.openxmlformats.org/markup-compatibility/2006" xmlns:aink="http://schemas.microsoft.com/office/drawing/2016/ink" xmlns:am3d="http://schemas.microsoft.com/office/drawing/2017/model3d" xmlns:o="urn:schemas-microsoft-com:office:office" xmlns:r="http://schemas.openxmlformats.org/officeDocument/2006/relationships" xmlns:m="http://schemas.openxmlformats.org/officeDocument/2006/math" xmlns:v="urn:schemas-microsoft-com:vml" xmlns:wp14="http://schemas.microsoft.com/office/word/2010/wordprocessingDrawing" xmlns:wp="http://schemas.openxmlformats.org/drawingml/2006/wordprocessingDrawing" xmlns:w10="urn:schemas-microsoft-com:office:word" xmlns:w="http://schemas.openxmlformats.org/wordprocessingml/2006/main" xmlns:w14="http://schemas.microsoft.com/office/word/2010/wordml" xmlns:w15="http://schemas.microsoft.com/office/word/2012/wordml" xmlns:w16cex="http://schemas.microsoft.com/office/word/2018/wordml/cex" xmlns:w16cid="http://schemas.microsoft.com/office/word/2016/wordml/cid" xmlns:w16="http://schemas.microsoft.com/office/word/2018/wordml" xmlns:w16se="http://schemas.microsoft.com/office/word/2015/wordml/symex" xmlns:wpg="http://schemas.microsoft.com/office/word/2010/wordprocessingGroup" xmlns:wpi="http://schemas.microsoft.com/office/word/2010/wordprocessingInk" xmlns:wne="http://schemas.microsoft.com/office/word/2006/wordml" xmlns:wps="http://schemas.microsoft.com/office/word/2010/wordprocessingShape" mc:Ignorable="w14 w15 w16se w16cid w16 w16cex wp14">
   <w:p>
     <w:pPr>
       <w:pStyle w:val="aa"/>
@@ -4039,7 +3949,7 @@
 </file>
 
 <file path=word/header2.xml><?xml version="1.0" encoding="utf-8"?>
-<w:hdr xmlns:wpc="http://schemas.microsoft.com/office/word/2010/wordprocessingCanvas" xmlns:cx="http://schemas.microsoft.com/office/drawing/2014/chartex" xmlns:mc="http://schemas.openxmlformats.org/markup-compatibility/2006" xmlns:o="urn:schemas-microsoft-com:office:office" xmlns:r="http://schemas.openxmlformats.org/officeDocument/2006/relationships" xmlns:m="http://schemas.openxmlformats.org/officeDocument/2006/math" xmlns:v="urn:schemas-microsoft-com:vml" xmlns:wp14="http://schemas.microsoft.com/office/word/2010/wordprocessingDrawing" xmlns:wp="http://schemas.openxmlformats.org/drawingml/2006/wordprocessingDrawing" xmlns:w10="urn:schemas-microsoft-com:office:word" xmlns:w="http://schemas.openxmlformats.org/wordprocessingml/2006/main" xmlns:w14="http://schemas.microsoft.com/office/word/2010/wordml" xmlns:w15="http://schemas.microsoft.com/office/word/2012/wordml" xmlns:w16se="http://schemas.microsoft.com/office/word/2015/wordml/symex" xmlns:wpg="http://schemas.microsoft.com/office/word/2010/wordprocessingGroup" xmlns:wpi="http://schemas.microsoft.com/office/word/2010/wordprocessingInk" xmlns:wne="http://schemas.microsoft.com/office/word/2006/wordml" xmlns:wps="http://schemas.microsoft.com/office/word/2010/wordprocessingShape" mc:Ignorable="w14 w15 w16se wp14">
+<w:hdr xmlns:wpc="http://schemas.microsoft.com/office/word/2010/wordprocessingCanvas" xmlns:cx="http://schemas.microsoft.com/office/drawing/2014/chartex" xmlns:cx1="http://schemas.microsoft.com/office/drawing/2015/9/8/chartex" xmlns:cx2="http://schemas.microsoft.com/office/drawing/2015/10/21/chartex" xmlns:cx3="http://schemas.microsoft.com/office/drawing/2016/5/9/chartex" xmlns:cx4="http://schemas.microsoft.com/office/drawing/2016/5/10/chartex" xmlns:cx5="http://schemas.microsoft.com/office/drawing/2016/5/11/chartex" xmlns:cx6="http://schemas.microsoft.com/office/drawing/2016/5/12/chartex" xmlns:cx7="http://schemas.microsoft.com/office/drawing/2016/5/13/chartex" xmlns:cx8="http://schemas.microsoft.com/office/drawing/2016/5/14/chartex" xmlns:mc="http://schemas.openxmlformats.org/markup-compatibility/2006" xmlns:aink="http://schemas.microsoft.com/office/drawing/2016/ink" xmlns:am3d="http://schemas.microsoft.com/office/drawing/2017/model3d" xmlns:o="urn:schemas-microsoft-com:office:office" xmlns:r="http://schemas.openxmlformats.org/officeDocument/2006/relationships" xmlns:m="http://schemas.openxmlformats.org/officeDocument/2006/math" xmlns:v="urn:schemas-microsoft-com:vml" xmlns:wp14="http://schemas.microsoft.com/office/word/2010/wordprocessingDrawing" xmlns:wp="http://schemas.openxmlformats.org/drawingml/2006/wordprocessingDrawing" xmlns:w10="urn:schemas-microsoft-com:office:word" xmlns:w="http://schemas.openxmlformats.org/wordprocessingml/2006/main" xmlns:w14="http://schemas.microsoft.com/office/word/2010/wordml" xmlns:w15="http://schemas.microsoft.com/office/word/2012/wordml" xmlns:w16cex="http://schemas.microsoft.com/office/word/2018/wordml/cex" xmlns:w16cid="http://schemas.microsoft.com/office/word/2016/wordml/cid" xmlns:w16="http://schemas.microsoft.com/office/word/2018/wordml" xmlns:w16se="http://schemas.microsoft.com/office/word/2015/wordml/symex" xmlns:wpg="http://schemas.microsoft.com/office/word/2010/wordprocessingGroup" xmlns:wpi="http://schemas.microsoft.com/office/word/2010/wordprocessingInk" xmlns:wne="http://schemas.microsoft.com/office/word/2006/wordml" xmlns:wps="http://schemas.microsoft.com/office/word/2010/wordprocessingShape" mc:Ignorable="w14 w15 w16se w16cid w16 w16cex wp14">
   <w:p>
     <w:pPr>
       <w:pStyle w:val="aa"/>
@@ -4114,7 +4024,7 @@
 </file>
 
 <file path=word/numbering.xml><?xml version="1.0" encoding="utf-8"?>
-<w:numbering xmlns:wpc="http://schemas.microsoft.com/office/word/2010/wordprocessingCanvas" xmlns:cx="http://schemas.microsoft.com/office/drawing/2014/chartex" xmlns:mc="http://schemas.openxmlformats.org/markup-compatibility/2006" xmlns:o="urn:schemas-microsoft-com:office:office" xmlns:r="http://schemas.openxmlformats.org/officeDocument/2006/relationships" xmlns:m="http://schemas.openxmlformats.org/officeDocument/2006/math" xmlns:v="urn:schemas-microsoft-com:vml" xmlns:wp14="http://schemas.microsoft.com/office/word/2010/wordprocessingDrawing" xmlns:wp="http://schemas.openxmlformats.org/drawingml/2006/wordprocessingDrawing" xmlns:w10="urn:schemas-microsoft-com:office:word" xmlns:w="http://schemas.openxmlformats.org/wordprocessingml/2006/main" xmlns:w14="http://schemas.microsoft.com/office/word/2010/wordml" xmlns:w15="http://schemas.microsoft.com/office/word/2012/wordml" xmlns:w16se="http://schemas.microsoft.com/office/word/2015/wordml/symex" xmlns:wpg="http://schemas.microsoft.com/office/word/2010/wordprocessingGroup" xmlns:wpi="http://schemas.microsoft.com/office/word/2010/wordprocessingInk" xmlns:wne="http://schemas.microsoft.com/office/word/2006/wordml" xmlns:wps="http://schemas.microsoft.com/office/word/2010/wordprocessingShape" mc:Ignorable="w14 w15 w16se wp14">
+<w:numbering xmlns:wpc="http://schemas.microsoft.com/office/word/2010/wordprocessingCanvas" xmlns:cx="http://schemas.microsoft.com/office/drawing/2014/chartex" xmlns:cx1="http://schemas.microsoft.com/office/drawing/2015/9/8/chartex" xmlns:cx2="http://schemas.microsoft.com/office/drawing/2015/10/21/chartex" xmlns:cx3="http://schemas.microsoft.com/office/drawing/2016/5/9/chartex" xmlns:cx4="http://schemas.microsoft.com/office/drawing/2016/5/10/chartex" xmlns:cx5="http://schemas.microsoft.com/office/drawing/2016/5/11/chartex" xmlns:cx6="http://schemas.microsoft.com/office/drawing/2016/5/12/chartex" xmlns:cx7="http://schemas.microsoft.com/office/drawing/2016/5/13/chartex" xmlns:cx8="http://schemas.microsoft.com/office/drawing/2016/5/14/chartex" xmlns:mc="http://schemas.openxmlformats.org/markup-compatibility/2006" xmlns:aink="http://schemas.microsoft.com/office/drawing/2016/ink" xmlns:am3d="http://schemas.microsoft.com/office/drawing/2017/model3d" xmlns:o="urn:schemas-microsoft-com:office:office" xmlns:r="http://schemas.openxmlformats.org/officeDocument/2006/relationships" xmlns:m="http://schemas.openxmlformats.org/officeDocument/2006/math" xmlns:v="urn:schemas-microsoft-com:vml" xmlns:wp14="http://schemas.microsoft.com/office/word/2010/wordprocessingDrawing" xmlns:wp="http://schemas.openxmlformats.org/drawingml/2006/wordprocessingDrawing" xmlns:w10="urn:schemas-microsoft-com:office:word" xmlns:w="http://schemas.openxmlformats.org/wordprocessingml/2006/main" xmlns:w14="http://schemas.microsoft.com/office/word/2010/wordml" xmlns:w15="http://schemas.microsoft.com/office/word/2012/wordml" xmlns:w16cex="http://schemas.microsoft.com/office/word/2018/wordml/cex" xmlns:w16cid="http://schemas.microsoft.com/office/word/2016/wordml/cid" xmlns:w16="http://schemas.microsoft.com/office/word/2018/wordml" xmlns:w16se="http://schemas.microsoft.com/office/word/2015/wordml/symex" xmlns:wpg="http://schemas.microsoft.com/office/word/2010/wordprocessingGroup" xmlns:wpi="http://schemas.microsoft.com/office/word/2010/wordprocessingInk" xmlns:wne="http://schemas.microsoft.com/office/word/2006/wordml" xmlns:wps="http://schemas.microsoft.com/office/word/2010/wordprocessingShape" mc:Ignorable="w14 w15 w16se w16cid w16 w16cex wp14">
   <w:abstractNum w:abstractNumId="0" w15:restartNumberingAfterBreak="0">
     <w:nsid w:val="2DAC6A1D"/>
     <w:multiLevelType w:val="multilevel"/>
@@ -4575,7 +4485,7 @@
 </file>
 
 <file path=word/styles.xml><?xml version="1.0" encoding="utf-8"?>
-<w:styles xmlns:mc="http://schemas.openxmlformats.org/markup-compatibility/2006" xmlns:r="http://schemas.openxmlformats.org/officeDocument/2006/relationships" xmlns:w="http://schemas.openxmlformats.org/wordprocessingml/2006/main" xmlns:w14="http://schemas.microsoft.com/office/word/2010/wordml" xmlns:w15="http://schemas.microsoft.com/office/word/2012/wordml" xmlns:w16se="http://schemas.microsoft.com/office/word/2015/wordml/symex" mc:Ignorable="w14 w15 w16se">
+<w:styles xmlns:mc="http://schemas.openxmlformats.org/markup-compatibility/2006" xmlns:r="http://schemas.openxmlformats.org/officeDocument/2006/relationships" xmlns:w="http://schemas.openxmlformats.org/wordprocessingml/2006/main" xmlns:w14="http://schemas.microsoft.com/office/word/2010/wordml" xmlns:w15="http://schemas.microsoft.com/office/word/2012/wordml" xmlns:w16cex="http://schemas.microsoft.com/office/word/2018/wordml/cex" xmlns:w16cid="http://schemas.microsoft.com/office/word/2016/wordml/cid" xmlns:w16="http://schemas.microsoft.com/office/word/2018/wordml" xmlns:w16se="http://schemas.microsoft.com/office/word/2015/wordml/symex" mc:Ignorable="w14 w15 w16se w16cid w16 w16cex">
   <w:docDefaults>
     <w:rPrDefault>
       <w:rPr>
@@ -4587,7 +4497,7 @@
     </w:rPrDefault>
     <w:pPrDefault/>
   </w:docDefaults>
-  <w:latentStyles w:defLockedState="0" w:defUIPriority="0" w:defSemiHidden="0" w:defUnhideWhenUsed="0" w:defQFormat="0" w:count="371">
+  <w:latentStyles w:defLockedState="0" w:defUIPriority="0" w:defSemiHidden="0" w:defUnhideWhenUsed="0" w:defQFormat="0" w:count="376">
     <w:lsdException w:name="heading 2" w:semiHidden="1" w:unhideWhenUsed="1" w:qFormat="1"/>
     <w:lsdException w:name="heading 3" w:semiHidden="1" w:unhideWhenUsed="1" w:qFormat="1"/>
     <w:lsdException w:name="heading 4" w:semiHidden="1" w:unhideWhenUsed="1" w:qFormat="1"/>
@@ -4610,7 +4520,6 @@
     <w:lsdException w:name="Hyperlink" w:uiPriority="99"/>
     <w:lsdException w:name="HTML Keyboard" w:semiHidden="1" w:unhideWhenUsed="1"/>
     <w:lsdException w:name="HTML Preformatted" w:semiHidden="1" w:unhideWhenUsed="1"/>
-    <w:lsdException w:name="Normal Table" w:semiHidden="1" w:unhideWhenUsed="1"/>
     <w:lsdException w:name="annotation subject" w:semiHidden="1" w:unhideWhenUsed="1"/>
     <w:lsdException w:name="No List" w:semiHidden="1" w:uiPriority="99" w:unhideWhenUsed="1"/>
     <w:lsdException w:name="Outline List 1" w:semiHidden="1" w:unhideWhenUsed="1"/>
@@ -4653,11 +4562,8 @@
     <w:lsdException w:name="Table Contemporary" w:semiHidden="1" w:unhideWhenUsed="1"/>
     <w:lsdException w:name="Table Elegant" w:semiHidden="1" w:unhideWhenUsed="1"/>
     <w:lsdException w:name="Table Professional" w:semiHidden="1" w:unhideWhenUsed="1"/>
-    <w:lsdException w:name="Table Subtle 1" w:semiHidden="1" w:unhideWhenUsed="1"/>
     <w:lsdException w:name="Table Subtle 2" w:semiHidden="1" w:unhideWhenUsed="1"/>
     <w:lsdException w:name="Table Web 1" w:semiHidden="1" w:unhideWhenUsed="1"/>
-    <w:lsdException w:name="Table Web 2" w:semiHidden="1" w:unhideWhenUsed="1"/>
-    <w:lsdException w:name="Table Web 3" w:semiHidden="1" w:unhideWhenUsed="1"/>
     <w:lsdException w:name="Balloon Text" w:semiHidden="1" w:unhideWhenUsed="1"/>
     <w:lsdException w:name="Table Theme" w:semiHidden="1" w:unhideWhenUsed="1"/>
     <w:lsdException w:name="Placeholder Text" w:semiHidden="1" w:uiPriority="99"/>
@@ -4875,6 +4781,11 @@
     <w:lsdException w:name="List Table 5 Dark Accent 6" w:uiPriority="50"/>
     <w:lsdException w:name="List Table 6 Colorful Accent 6" w:uiPriority="51"/>
     <w:lsdException w:name="List Table 7 Colorful Accent 6" w:uiPriority="52"/>
+    <w:lsdException w:name="Mention" w:semiHidden="1" w:uiPriority="99" w:unhideWhenUsed="1"/>
+    <w:lsdException w:name="Smart Hyperlink" w:semiHidden="1" w:uiPriority="99" w:unhideWhenUsed="1"/>
+    <w:lsdException w:name="Hashtag" w:semiHidden="1" w:uiPriority="99" w:unhideWhenUsed="1"/>
+    <w:lsdException w:name="Unresolved Mention" w:semiHidden="1" w:uiPriority="99" w:unhideWhenUsed="1"/>
+    <w:lsdException w:name="Smart Link" w:semiHidden="1" w:uiPriority="99" w:unhideWhenUsed="1"/>
   </w:latentStyles>
   <w:style w:type="paragraph" w:default="1" w:styleId="a">
     <w:name w:val="Normal"/>
@@ -5221,7 +5132,7 @@
       <w:u w:val="single"/>
     </w:rPr>
   </w:style>
-  <w:style w:type="paragraph" w:styleId="13">
+  <w:style w:type="paragraph" w:styleId="TOC1">
     <w:name w:val="toc 1"/>
     <w:aliases w:val="Toc1"/>
     <w:basedOn w:val="a"/>
@@ -5241,7 +5152,7 @@
       <w:sz w:val="24"/>
     </w:rPr>
   </w:style>
-  <w:style w:type="paragraph" w:styleId="2">
+  <w:style w:type="paragraph" w:styleId="TOC2">
     <w:name w:val="toc 2"/>
     <w:aliases w:val="Toc2"/>
     <w:basedOn w:val="a"/>
@@ -5262,12 +5173,12 @@
       <w:sz w:val="24"/>
     </w:rPr>
   </w:style>
-  <w:style w:type="paragraph" w:styleId="31">
+  <w:style w:type="paragraph" w:styleId="TOC3">
     <w:name w:val="toc 3"/>
     <w:aliases w:val="Toc3"/>
     <w:basedOn w:val="a"/>
     <w:next w:val="a"/>
-    <w:link w:val="32"/>
+    <w:link w:val="TOC30"/>
     <w:autoRedefine/>
     <w:uiPriority w:val="39"/>
     <w:rsid w:val="00A5673C"/>
@@ -5295,20 +5206,20 @@
       <w:ind w:leftChars="2500" w:left="100"/>
     </w:pPr>
   </w:style>
-  <w:style w:type="paragraph" w:styleId="20">
+  <w:style w:type="paragraph" w:styleId="2">
     <w:name w:val="Body Text Indent 2"/>
     <w:basedOn w:val="a"/>
-    <w:link w:val="21"/>
+    <w:link w:val="20"/>
     <w:rsid w:val="007C6A45"/>
     <w:pPr>
       <w:spacing w:after="120" w:line="480" w:lineRule="auto"/>
       <w:ind w:leftChars="200" w:left="420"/>
     </w:pPr>
   </w:style>
-  <w:style w:type="character" w:customStyle="1" w:styleId="21">
+  <w:style w:type="character" w:customStyle="1" w:styleId="20">
     <w:name w:val="正文文本缩进 2 字符"/>
     <w:basedOn w:val="a0"/>
-    <w:link w:val="20"/>
+    <w:link w:val="2"/>
     <w:rsid w:val="007C6A45"/>
     <w:rPr>
       <w:kern w:val="2"/>
@@ -5316,7 +5227,7 @@
       <w:szCs w:val="24"/>
     </w:rPr>
   </w:style>
-  <w:style w:type="paragraph" w:customStyle="1" w:styleId="TOC1">
+  <w:style w:type="paragraph" w:customStyle="1" w:styleId="TOC10">
     <w:name w:val="TOC 标题1"/>
     <w:basedOn w:val="1"/>
     <w:next w:val="a"/>
@@ -5891,7 +5802,7 @@
       <w:szCs w:val="24"/>
     </w:rPr>
   </w:style>
-  <w:style w:type="paragraph" w:styleId="4">
+  <w:style w:type="paragraph" w:styleId="TOC4">
     <w:name w:val="toc 4"/>
     <w:aliases w:val="Toc4"/>
     <w:basedOn w:val="a"/>
@@ -5913,7 +5824,7 @@
       <w:szCs w:val="22"/>
     </w:rPr>
   </w:style>
-  <w:style w:type="paragraph" w:styleId="5">
+  <w:style w:type="paragraph" w:styleId="TOC5">
     <w:name w:val="toc 5"/>
     <w:aliases w:val="Toc5"/>
     <w:basedOn w:val="a"/>
@@ -5935,7 +5846,7 @@
       <w:szCs w:val="22"/>
     </w:rPr>
   </w:style>
-  <w:style w:type="paragraph" w:styleId="6">
+  <w:style w:type="paragraph" w:styleId="TOC6">
     <w:name w:val="toc 6"/>
     <w:aliases w:val="Toc6"/>
     <w:basedOn w:val="a"/>
@@ -5957,7 +5868,7 @@
       <w:szCs w:val="22"/>
     </w:rPr>
   </w:style>
-  <w:style w:type="paragraph" w:styleId="7">
+  <w:style w:type="paragraph" w:styleId="TOC7">
     <w:name w:val="toc 7"/>
     <w:basedOn w:val="a"/>
     <w:next w:val="a"/>
@@ -5978,7 +5889,7 @@
       <w:szCs w:val="22"/>
     </w:rPr>
   </w:style>
-  <w:style w:type="paragraph" w:styleId="8">
+  <w:style w:type="paragraph" w:styleId="TOC8">
     <w:name w:val="toc 8"/>
     <w:basedOn w:val="a"/>
     <w:next w:val="a"/>
@@ -5999,7 +5910,7 @@
       <w:szCs w:val="22"/>
     </w:rPr>
   </w:style>
-  <w:style w:type="paragraph" w:styleId="9">
+  <w:style w:type="paragraph" w:styleId="TOC9">
     <w:name w:val="toc 9"/>
     <w:basedOn w:val="a"/>
     <w:next w:val="a"/>
@@ -6068,7 +5979,7 @@
   </w:style>
   <w:style w:type="paragraph" w:customStyle="1" w:styleId="TableofContents">
     <w:name w:val="Table of Contents"/>
-    <w:basedOn w:val="31"/>
+    <w:basedOn w:val="TOC3"/>
     <w:link w:val="TableofContents0"/>
     <w:autoRedefine/>
     <w:rsid w:val="003A35DA"/>
@@ -6079,11 +5990,11 @@
       <w:rFonts w:eastAsiaTheme="minorEastAsia" w:cstheme="minorHAnsi"/>
     </w:rPr>
   </w:style>
-  <w:style w:type="character" w:customStyle="1" w:styleId="32">
-    <w:name w:val="目录 3 字符"/>
+  <w:style w:type="character" w:customStyle="1" w:styleId="TOC30">
+    <w:name w:val="TOC 3 字符"/>
     <w:aliases w:val="Toc3 字符"/>
     <w:basedOn w:val="a0"/>
-    <w:link w:val="31"/>
+    <w:link w:val="TOC3"/>
     <w:uiPriority w:val="39"/>
     <w:rsid w:val="00A5673C"/>
     <w:rPr>
@@ -6095,7 +6006,7 @@
   </w:style>
   <w:style w:type="character" w:customStyle="1" w:styleId="TableofContents0">
     <w:name w:val="Table of Contents 字符"/>
-    <w:basedOn w:val="32"/>
+    <w:basedOn w:val="TOC30"/>
     <w:link w:val="TableofContents"/>
     <w:rsid w:val="003A35DA"/>
     <w:rPr>
@@ -6178,8 +6089,8 @@
       </w:tcPr>
     </w:tblStylePr>
   </w:style>
-  <w:style w:type="character" w:customStyle="1" w:styleId="UnresolvedMention">
-    <w:name w:val="Unresolved Mention"/>
+  <w:style w:type="character" w:customStyle="1" w:styleId="13">
+    <w:name w:val="未处理的提及1"/>
     <w:basedOn w:val="a0"/>
     <w:uiPriority w:val="99"/>
     <w:semiHidden/>

</xml_diff>